<commit_message>
(+)    add repo url
</commit_message>
<xml_diff>
--- a/Suppl/Counselor Reachout.docx
+++ b/Suppl/Counselor Reachout.docx
@@ -208,7 +208,15 @@
         </w:numPr>
       </w:pPr>
       <w:r>
-        <w:t>Justin Ik - Techie</w:t>
+        <w:t xml:space="preserve">Justin </w:t>
+      </w:r>
+      <w:proofErr w:type="spellStart"/>
+      <w:r>
+        <w:t>Ik</w:t>
+      </w:r>
+      <w:proofErr w:type="spellEnd"/>
+      <w:r>
+        <w:t xml:space="preserve"> - Techie</w:t>
       </w:r>
     </w:p>
     <w:p>
@@ -307,40 +315,42 @@
           <w:sz w:val="20"/>
           <w:szCs w:val="20"/>
         </w:rPr>
-        <w:t>S</w:t>
-      </w:r>
+        <w:t>Sports</w:t>
+      </w:r>
+    </w:p>
+    <w:p>
+      <w:pPr>
+        <w:pStyle w:val="ListParagraph"/>
+        <w:numPr>
+          <w:ilvl w:val="0"/>
+          <w:numId w:val="5"/>
+        </w:numPr>
+      </w:pPr>
       <w:r>
         <w:rPr>
           <w:rFonts w:ascii="CIDFont+F1" w:hAnsi="CIDFont+F1" w:cs="CIDFont+F1"/>
           <w:sz w:val="20"/>
           <w:szCs w:val="20"/>
         </w:rPr>
-        <w:t>ports</w:t>
-      </w:r>
-    </w:p>
-    <w:p>
-      <w:pPr>
-        <w:pStyle w:val="ListParagraph"/>
-        <w:numPr>
-          <w:ilvl w:val="0"/>
-          <w:numId w:val="5"/>
-        </w:numPr>
-      </w:pPr>
+        <w:t xml:space="preserve">Building </w:t>
+      </w:r>
+      <w:proofErr w:type="spellStart"/>
       <w:r>
         <w:rPr>
           <w:rFonts w:ascii="CIDFont+F1" w:hAnsi="CIDFont+F1" w:cs="CIDFont+F1"/>
           <w:sz w:val="20"/>
           <w:szCs w:val="20"/>
         </w:rPr>
-        <w:t>B</w:t>
-      </w:r>
+        <w:t>rc</w:t>
+      </w:r>
+      <w:proofErr w:type="spellEnd"/>
       <w:r>
         <w:rPr>
           <w:rFonts w:ascii="CIDFont+F1" w:hAnsi="CIDFont+F1" w:cs="CIDFont+F1"/>
           <w:sz w:val="20"/>
           <w:szCs w:val="20"/>
         </w:rPr>
-        <w:t>uilding rc cars</w:t>
+        <w:t xml:space="preserve"> cars</w:t>
       </w:r>
     </w:p>
     <w:p/>
@@ -793,7 +803,23 @@
           <w:rFonts w:ascii="CIDFont+F1" w:hAnsi="CIDFont+F1" w:cs="CIDFont+F1"/>
           <w:color w:val="000000"/>
         </w:rPr>
-        <w:t>My parents see me goin to a good college studying for x years hoping to make x</w:t>
+        <w:t xml:space="preserve">My parents see me </w:t>
+      </w:r>
+      <w:proofErr w:type="spellStart"/>
+      <w:r>
+        <w:rPr>
+          <w:rFonts w:ascii="CIDFont+F1" w:hAnsi="CIDFont+F1" w:cs="CIDFont+F1"/>
+          <w:color w:val="000000"/>
+        </w:rPr>
+        <w:t>goin</w:t>
+      </w:r>
+      <w:proofErr w:type="spellEnd"/>
+      <w:r>
+        <w:rPr>
+          <w:rFonts w:ascii="CIDFont+F1" w:hAnsi="CIDFont+F1" w:cs="CIDFont+F1"/>
+          <w:color w:val="000000"/>
+        </w:rPr>
+        <w:t xml:space="preserve"> to a good college studying for x years hoping to make x</w:t>
       </w:r>
       <w:r>
         <w:rPr>
@@ -864,14 +890,46 @@
           <w:rFonts w:ascii="CIDFont+F1" w:hAnsi="CIDFont+F1" w:cs="CIDFont+F1"/>
           <w:color w:val="000000"/>
         </w:rPr>
-        <w:t xml:space="preserve">Moses - </w:t>
-      </w:r>
+        <w:t xml:space="preserve">Moses </w:t>
+      </w:r>
+      <w:proofErr w:type="gramStart"/>
       <w:r>
         <w:rPr>
           <w:rFonts w:ascii="CIDFont+F1" w:hAnsi="CIDFont+F1" w:cs="CIDFont+F1"/>
           <w:color w:val="000000"/>
         </w:rPr>
-        <w:t xml:space="preserve"> I see myself doin something I like but also</w:t>
+        <w:t xml:space="preserve">- </w:t>
+      </w:r>
+      <w:r>
+        <w:rPr>
+          <w:rFonts w:ascii="CIDFont+F1" w:hAnsi="CIDFont+F1" w:cs="CIDFont+F1"/>
+          <w:color w:val="000000"/>
+        </w:rPr>
+        <w:t xml:space="preserve"> I</w:t>
+      </w:r>
+      <w:proofErr w:type="gramEnd"/>
+      <w:r>
+        <w:rPr>
+          <w:rFonts w:ascii="CIDFont+F1" w:hAnsi="CIDFont+F1" w:cs="CIDFont+F1"/>
+          <w:color w:val="000000"/>
+        </w:rPr>
+        <w:t xml:space="preserve"> see myself </w:t>
+      </w:r>
+      <w:proofErr w:type="spellStart"/>
+      <w:r>
+        <w:rPr>
+          <w:rFonts w:ascii="CIDFont+F1" w:hAnsi="CIDFont+F1" w:cs="CIDFont+F1"/>
+          <w:color w:val="000000"/>
+        </w:rPr>
+        <w:t>doin</w:t>
+      </w:r>
+      <w:proofErr w:type="spellEnd"/>
+      <w:r>
+        <w:rPr>
+          <w:rFonts w:ascii="CIDFont+F1" w:hAnsi="CIDFont+F1" w:cs="CIDFont+F1"/>
+          <w:color w:val="000000"/>
+        </w:rPr>
+        <w:t xml:space="preserve"> something I like but also</w:t>
       </w:r>
       <w:r>
         <w:rPr>
@@ -940,6 +998,85 @@
         <w:rPr>
           <w:u w:val="single"/>
         </w:rPr>
+        <w:t>Repo</w:t>
+      </w:r>
+    </w:p>
+    <w:p>
+      <w:pPr>
+        <w:pStyle w:val="ListParagraph"/>
+        <w:numPr>
+          <w:ilvl w:val="0"/>
+          <w:numId w:val="11"/>
+        </w:numPr>
+      </w:pPr>
+      <w:hyperlink r:id="rId7" w:history="1">
+        <w:r>
+          <w:rPr>
+            <w:rStyle w:val="Hyperlink"/>
+          </w:rPr>
+          <w:t xml:space="preserve">GitHub </w:t>
+        </w:r>
+        <w:proofErr w:type="gramStart"/>
+        <w:r>
+          <w:rPr>
+            <w:rStyle w:val="Hyperlink"/>
+          </w:rPr>
+          <w:t xml:space="preserve">- </w:t>
+        </w:r>
+        <w:r>
+          <w:rPr>
+            <w:rStyle w:val="Hyperlink"/>
+          </w:rPr>
+          <w:t xml:space="preserve"> </w:t>
+        </w:r>
+        <w:proofErr w:type="spellStart"/>
+        <w:r>
+          <w:rPr>
+            <w:rStyle w:val="Hyperlink"/>
+          </w:rPr>
+          <w:t>justinmreina</w:t>
+        </w:r>
+        <w:proofErr w:type="spellEnd"/>
+        <w:proofErr w:type="gramEnd"/>
+        <w:r>
+          <w:rPr>
+            <w:rStyle w:val="Hyperlink"/>
+          </w:rPr>
+          <w:t xml:space="preserve"> /</w:t>
+        </w:r>
+        <w:r>
+          <w:rPr>
+            <w:rStyle w:val="Hyperlink"/>
+          </w:rPr>
+          <w:t xml:space="preserve"> </w:t>
+        </w:r>
+        <w:proofErr w:type="spellStart"/>
+        <w:r>
+          <w:rPr>
+            <w:rStyle w:val="Hyperlink"/>
+          </w:rPr>
+          <w:t>MosesAhead</w:t>
+        </w:r>
+        <w:proofErr w:type="spellEnd"/>
+      </w:hyperlink>
+    </w:p>
+    <w:p>
+      <w:pPr>
+        <w:rPr>
+          <w:u w:val="single"/>
+        </w:rPr>
+      </w:pPr>
+    </w:p>
+    <w:p>
+      <w:pPr>
+        <w:rPr>
+          <w:u w:val="single"/>
+        </w:rPr>
+      </w:pPr>
+      <w:r>
+        <w:rPr>
+          <w:u w:val="single"/>
+        </w:rPr>
         <w:t>Questions</w:t>
       </w:r>
     </w:p>
@@ -1003,7 +1140,15 @@
         </w:numPr>
       </w:pPr>
       <w:r>
-        <w:t>The questions on next steps, ‘A’-‘E’ were on “</w:t>
+        <w:t>The questions on next steps, ‘A’</w:t>
+      </w:r>
+      <w:proofErr w:type="gramStart"/>
+      <w:r>
+        <w:t>-‘</w:t>
+      </w:r>
+      <w:proofErr w:type="gramEnd"/>
+      <w:r>
+        <w:t>E’ were on “</w:t>
       </w:r>
       <w:r>
         <w:rPr>
@@ -1138,7 +1283,15 @@
         <w:spacing w:after="0" w:line="240" w:lineRule="auto"/>
       </w:pPr>
       <w:r>
-        <w:t>I would like to form this content to a 1-2 page summary sheet with counselor to discuss further</w:t>
+        <w:t xml:space="preserve">I would like to form this content to a </w:t>
+      </w:r>
+      <w:proofErr w:type="gramStart"/>
+      <w:r>
+        <w:t>1-2 page</w:t>
+      </w:r>
+      <w:proofErr w:type="gramEnd"/>
+      <w:r>
+        <w:t xml:space="preserve"> summary sheet with counselor to discuss further</w:t>
       </w:r>
     </w:p>
     <w:p>
@@ -1163,7 +1316,7 @@
       </w:r>
     </w:p>
     <w:sectPr>
-      <w:footerReference w:type="default" r:id="rId7"/>
+      <w:footerReference w:type="default" r:id="rId8"/>
       <w:pgSz w:w="12240" w:h="15840"/>
       <w:pgMar w:top="720" w:right="720" w:bottom="720" w:left="720" w:header="720" w:footer="720" w:gutter="0"/>
       <w:cols w:space="720"/>
@@ -1234,14 +1387,27 @@
     <w:r>
       <w:t xml:space="preserve"> of </w:t>
     </w:r>
-    <w:fldSimple w:instr=" NUMPAGES   \* MERGEFORMAT ">
-      <w:r>
-        <w:rPr>
-          <w:noProof/>
-        </w:rPr>
-        <w:t>3</w:t>
-      </w:r>
-    </w:fldSimple>
+    <w:r>
+      <w:fldChar w:fldCharType="begin"/>
+    </w:r>
+    <w:r>
+      <w:instrText xml:space="preserve"> NUMPAGES   \* MERGEFORMAT </w:instrText>
+    </w:r>
+    <w:r>
+      <w:fldChar w:fldCharType="separate"/>
+    </w:r>
+    <w:r>
+      <w:rPr>
+        <w:noProof/>
+      </w:rPr>
+      <w:t>3</w:t>
+    </w:r>
+    <w:r>
+      <w:rPr>
+        <w:noProof/>
+      </w:rPr>
+      <w:fldChar w:fldCharType="end"/>
+    </w:r>
     <w:r>
       <w:ptab w:relativeTo="margin" w:alignment="right" w:leader="none"/>
     </w:r>
@@ -2154,6 +2320,119 @@
     </w:lvl>
   </w:abstractNum>
   <w:abstractNum w:abstractNumId="8" w15:restartNumberingAfterBreak="0">
+    <w:nsid w:val="62A947A4"/>
+    <w:multiLevelType w:val="hybridMultilevel"/>
+    <w:tmpl w:val="68980DE6"/>
+    <w:lvl w:ilvl="0" w:tplc="04090001">
+      <w:start w:val="1"/>
+      <w:numFmt w:val="bullet"/>
+      <w:lvlText w:val=""/>
+      <w:lvlJc w:val="left"/>
+      <w:pPr>
+        <w:ind w:left="720" w:hanging="360"/>
+      </w:pPr>
+      <w:rPr>
+        <w:rFonts w:ascii="Symbol" w:hAnsi="Symbol" w:hint="default"/>
+      </w:rPr>
+    </w:lvl>
+    <w:lvl w:ilvl="1" w:tplc="04090003" w:tentative="1">
+      <w:start w:val="1"/>
+      <w:numFmt w:val="bullet"/>
+      <w:lvlText w:val="o"/>
+      <w:lvlJc w:val="left"/>
+      <w:pPr>
+        <w:ind w:left="1440" w:hanging="360"/>
+      </w:pPr>
+      <w:rPr>
+        <w:rFonts w:ascii="Courier New" w:hAnsi="Courier New" w:cs="Courier New" w:hint="default"/>
+      </w:rPr>
+    </w:lvl>
+    <w:lvl w:ilvl="2" w:tplc="04090005" w:tentative="1">
+      <w:start w:val="1"/>
+      <w:numFmt w:val="bullet"/>
+      <w:lvlText w:val=""/>
+      <w:lvlJc w:val="left"/>
+      <w:pPr>
+        <w:ind w:left="2160" w:hanging="360"/>
+      </w:pPr>
+      <w:rPr>
+        <w:rFonts w:ascii="Wingdings" w:hAnsi="Wingdings" w:hint="default"/>
+      </w:rPr>
+    </w:lvl>
+    <w:lvl w:ilvl="3" w:tplc="04090001" w:tentative="1">
+      <w:start w:val="1"/>
+      <w:numFmt w:val="bullet"/>
+      <w:lvlText w:val=""/>
+      <w:lvlJc w:val="left"/>
+      <w:pPr>
+        <w:ind w:left="2880" w:hanging="360"/>
+      </w:pPr>
+      <w:rPr>
+        <w:rFonts w:ascii="Symbol" w:hAnsi="Symbol" w:hint="default"/>
+      </w:rPr>
+    </w:lvl>
+    <w:lvl w:ilvl="4" w:tplc="04090003" w:tentative="1">
+      <w:start w:val="1"/>
+      <w:numFmt w:val="bullet"/>
+      <w:lvlText w:val="o"/>
+      <w:lvlJc w:val="left"/>
+      <w:pPr>
+        <w:ind w:left="3600" w:hanging="360"/>
+      </w:pPr>
+      <w:rPr>
+        <w:rFonts w:ascii="Courier New" w:hAnsi="Courier New" w:cs="Courier New" w:hint="default"/>
+      </w:rPr>
+    </w:lvl>
+    <w:lvl w:ilvl="5" w:tplc="04090005" w:tentative="1">
+      <w:start w:val="1"/>
+      <w:numFmt w:val="bullet"/>
+      <w:lvlText w:val=""/>
+      <w:lvlJc w:val="left"/>
+      <w:pPr>
+        <w:ind w:left="4320" w:hanging="360"/>
+      </w:pPr>
+      <w:rPr>
+        <w:rFonts w:ascii="Wingdings" w:hAnsi="Wingdings" w:hint="default"/>
+      </w:rPr>
+    </w:lvl>
+    <w:lvl w:ilvl="6" w:tplc="04090001" w:tentative="1">
+      <w:start w:val="1"/>
+      <w:numFmt w:val="bullet"/>
+      <w:lvlText w:val=""/>
+      <w:lvlJc w:val="left"/>
+      <w:pPr>
+        <w:ind w:left="5040" w:hanging="360"/>
+      </w:pPr>
+      <w:rPr>
+        <w:rFonts w:ascii="Symbol" w:hAnsi="Symbol" w:hint="default"/>
+      </w:rPr>
+    </w:lvl>
+    <w:lvl w:ilvl="7" w:tplc="04090003" w:tentative="1">
+      <w:start w:val="1"/>
+      <w:numFmt w:val="bullet"/>
+      <w:lvlText w:val="o"/>
+      <w:lvlJc w:val="left"/>
+      <w:pPr>
+        <w:ind w:left="5760" w:hanging="360"/>
+      </w:pPr>
+      <w:rPr>
+        <w:rFonts w:ascii="Courier New" w:hAnsi="Courier New" w:cs="Courier New" w:hint="default"/>
+      </w:rPr>
+    </w:lvl>
+    <w:lvl w:ilvl="8" w:tplc="04090005" w:tentative="1">
+      <w:start w:val="1"/>
+      <w:numFmt w:val="bullet"/>
+      <w:lvlText w:val=""/>
+      <w:lvlJc w:val="left"/>
+      <w:pPr>
+        <w:ind w:left="6480" w:hanging="360"/>
+      </w:pPr>
+      <w:rPr>
+        <w:rFonts w:ascii="Wingdings" w:hAnsi="Wingdings" w:hint="default"/>
+      </w:rPr>
+    </w:lvl>
+  </w:abstractNum>
+  <w:abstractNum w:abstractNumId="9" w15:restartNumberingAfterBreak="0">
     <w:nsid w:val="6BF314A2"/>
     <w:multiLevelType w:val="hybridMultilevel"/>
     <w:tmpl w:val="8446DC0E"/>
@@ -2266,7 +2545,7 @@
       </w:rPr>
     </w:lvl>
   </w:abstractNum>
-  <w:abstractNum w:abstractNumId="9" w15:restartNumberingAfterBreak="0">
+  <w:abstractNum w:abstractNumId="10" w15:restartNumberingAfterBreak="0">
     <w:nsid w:val="781B79C1"/>
     <w:multiLevelType w:val="hybridMultilevel"/>
     <w:tmpl w:val="6D944F5C"/>
@@ -2380,9 +2659,12 @@
     <w:abstractNumId w:val="4"/>
   </w:num>
   <w:num w:numId="9">
+    <w:abstractNumId w:val="10"/>
+  </w:num>
+  <w:num w:numId="10">
     <w:abstractNumId w:val="9"/>
   </w:num>
-  <w:num w:numId="10">
+  <w:num w:numId="11">
     <w:abstractNumId w:val="8"/>
   </w:num>
 </w:numbering>
@@ -2903,6 +3185,29 @@
       <w:contextualSpacing/>
     </w:pPr>
   </w:style>
+  <w:style w:type="character" w:styleId="Hyperlink">
+    <w:name w:val="Hyperlink"/>
+    <w:basedOn w:val="DefaultParagraphFont"/>
+    <w:uiPriority w:val="99"/>
+    <w:unhideWhenUsed/>
+    <w:rsid w:val="00816EDF"/>
+    <w:rPr>
+      <w:color w:val="0563C1" w:themeColor="hyperlink"/>
+      <w:u w:val="single"/>
+    </w:rPr>
+  </w:style>
+  <w:style w:type="character" w:styleId="UnresolvedMention">
+    <w:name w:val="Unresolved Mention"/>
+    <w:basedOn w:val="DefaultParagraphFont"/>
+    <w:uiPriority w:val="99"/>
+    <w:semiHidden/>
+    <w:unhideWhenUsed/>
+    <w:rsid w:val="00816EDF"/>
+    <w:rPr>
+      <w:color w:val="605E5C"/>
+      <w:shd w:val="clear" w:color="auto" w:fill="E1DFDD"/>
+    </w:rPr>
+  </w:style>
 </w:styles>
 </file>
 

</xml_diff>

<commit_message>
(+)    add thesis thoughts
</commit_message>
<xml_diff>
--- a/Suppl/Counselor Reachout.docx
+++ b/Suppl/Counselor Reachout.docx
@@ -1,6 +1,6 @@
 
 <file path=word/document.xml><?xml version="1.0" encoding="utf-8"?>
-<w:document xmlns:wpc="http://schemas.microsoft.com/office/word/2010/wordprocessingCanvas" xmlns:cx="http://schemas.microsoft.com/office/drawing/2014/chartex" xmlns:cx1="http://schemas.microsoft.com/office/drawing/2015/9/8/chartex" xmlns:cx2="http://schemas.microsoft.com/office/drawing/2015/10/21/chartex" xmlns:cx3="http://schemas.microsoft.com/office/drawing/2016/5/9/chartex" xmlns:cx4="http://schemas.microsoft.com/office/drawing/2016/5/10/chartex" xmlns:cx5="http://schemas.microsoft.com/office/drawing/2016/5/11/chartex" xmlns:cx6="http://schemas.microsoft.com/office/drawing/2016/5/12/chartex" xmlns:cx7="http://schemas.microsoft.com/office/drawing/2016/5/13/chartex" xmlns:cx8="http://schemas.microsoft.com/office/drawing/2016/5/14/chartex" xmlns:mc="http://schemas.openxmlformats.org/markup-compatibility/2006" xmlns:aink="http://schemas.microsoft.com/office/drawing/2016/ink" xmlns:am3d="http://schemas.microsoft.com/office/drawing/2017/model3d" xmlns:o="urn:schemas-microsoft-com:office:office" xmlns:r="http://schemas.openxmlformats.org/officeDocument/2006/relationships" xmlns:m="http://schemas.openxmlformats.org/officeDocument/2006/math" xmlns:v="urn:schemas-microsoft-com:vml" xmlns:wp14="http://schemas.microsoft.com/office/word/2010/wordprocessingDrawing" xmlns:wp="http://schemas.openxmlformats.org/drawingml/2006/wordprocessingDrawing" xmlns:w10="urn:schemas-microsoft-com:office:word" xmlns:w="http://schemas.openxmlformats.org/wordprocessingml/2006/main" xmlns:w14="http://schemas.microsoft.com/office/word/2010/wordml" xmlns:w15="http://schemas.microsoft.com/office/word/2012/wordml" xmlns:w16cex="http://schemas.microsoft.com/office/word/2018/wordml/cex" xmlns:w16cid="http://schemas.microsoft.com/office/word/2016/wordml/cid" xmlns:w16="http://schemas.microsoft.com/office/word/2018/wordml" xmlns:w16se="http://schemas.microsoft.com/office/word/2015/wordml/symex" xmlns:wpg="http://schemas.microsoft.com/office/word/2010/wordprocessingGroup" xmlns:wpi="http://schemas.microsoft.com/office/word/2010/wordprocessingInk" xmlns:wne="http://schemas.microsoft.com/office/word/2006/wordml" xmlns:wps="http://schemas.microsoft.com/office/word/2010/wordprocessingShape" mc:Ignorable="w14 w15 w16se w16cid w16 w16cex wp14">
+<w:document xmlns:wpc="http://schemas.microsoft.com/office/word/2010/wordprocessingCanvas" xmlns:mc="http://schemas.openxmlformats.org/markup-compatibility/2006" xmlns:o="urn:schemas-microsoft-com:office:office" xmlns:r="http://schemas.openxmlformats.org/officeDocument/2006/relationships" xmlns:m="http://schemas.openxmlformats.org/officeDocument/2006/math" xmlns:v="urn:schemas-microsoft-com:vml" xmlns:wp14="http://schemas.microsoft.com/office/word/2010/wordprocessingDrawing" xmlns:wp="http://schemas.openxmlformats.org/drawingml/2006/wordprocessingDrawing" xmlns:w10="urn:schemas-microsoft-com:office:word" xmlns:w="http://schemas.openxmlformats.org/wordprocessingml/2006/main" xmlns:w14="http://schemas.microsoft.com/office/word/2010/wordml" xmlns:w15="http://schemas.microsoft.com/office/word/2012/wordml" xmlns:wpg="http://schemas.microsoft.com/office/word/2010/wordprocessingGroup" xmlns:wpi="http://schemas.microsoft.com/office/word/2010/wordprocessingInk" xmlns:wne="http://schemas.microsoft.com/office/word/2006/wordml" xmlns:wps="http://schemas.microsoft.com/office/word/2010/wordprocessingShape" mc:Ignorable="w14 w15 wp14">
   <w:body>
     <w:p>
       <w:pPr>
@@ -890,30 +890,14 @@
           <w:rFonts w:ascii="CIDFont+F1" w:hAnsi="CIDFont+F1" w:cs="CIDFont+F1"/>
           <w:color w:val="000000"/>
         </w:rPr>
-        <w:t xml:space="preserve">Moses </w:t>
-      </w:r>
-      <w:proofErr w:type="gramStart"/>
+        <w:t xml:space="preserve">Moses - </w:t>
+      </w:r>
       <w:r>
         <w:rPr>
           <w:rFonts w:ascii="CIDFont+F1" w:hAnsi="CIDFont+F1" w:cs="CIDFont+F1"/>
           <w:color w:val="000000"/>
         </w:rPr>
-        <w:t xml:space="preserve">- </w:t>
-      </w:r>
-      <w:r>
-        <w:rPr>
-          <w:rFonts w:ascii="CIDFont+F1" w:hAnsi="CIDFont+F1" w:cs="CIDFont+F1"/>
-          <w:color w:val="000000"/>
-        </w:rPr>
-        <w:t xml:space="preserve"> I</w:t>
-      </w:r>
-      <w:proofErr w:type="gramEnd"/>
-      <w:r>
-        <w:rPr>
-          <w:rFonts w:ascii="CIDFont+F1" w:hAnsi="CIDFont+F1" w:cs="CIDFont+F1"/>
-          <w:color w:val="000000"/>
-        </w:rPr>
-        <w:t xml:space="preserve"> see myself </w:t>
+        <w:t xml:space="preserve"> I see myself </w:t>
       </w:r>
       <w:proofErr w:type="spellStart"/>
       <w:r>
@@ -1014,20 +998,7 @@
           <w:rPr>
             <w:rStyle w:val="Hyperlink"/>
           </w:rPr>
-          <w:t xml:space="preserve">GitHub </w:t>
-        </w:r>
-        <w:proofErr w:type="gramStart"/>
-        <w:r>
-          <w:rPr>
-            <w:rStyle w:val="Hyperlink"/>
-          </w:rPr>
-          <w:t xml:space="preserve">- </w:t>
-        </w:r>
-        <w:r>
-          <w:rPr>
-            <w:rStyle w:val="Hyperlink"/>
-          </w:rPr>
-          <w:t xml:space="preserve"> </w:t>
+          <w:t xml:space="preserve">GitHub -  </w:t>
         </w:r>
         <w:proofErr w:type="spellStart"/>
         <w:r>
@@ -1037,18 +1008,11 @@
           <w:t>justinmreina</w:t>
         </w:r>
         <w:proofErr w:type="spellEnd"/>
-        <w:proofErr w:type="gramEnd"/>
         <w:r>
           <w:rPr>
             <w:rStyle w:val="Hyperlink"/>
           </w:rPr>
-          <w:t xml:space="preserve"> /</w:t>
-        </w:r>
-        <w:r>
-          <w:rPr>
-            <w:rStyle w:val="Hyperlink"/>
-          </w:rPr>
-          <w:t xml:space="preserve"> </w:t>
+          <w:t xml:space="preserve"> / </w:t>
         </w:r>
         <w:proofErr w:type="spellStart"/>
         <w:r>
@@ -1140,15 +1104,7 @@
         </w:numPr>
       </w:pPr>
       <w:r>
-        <w:t>The questions on next steps, ‘A’</w:t>
-      </w:r>
-      <w:proofErr w:type="gramStart"/>
-      <w:r>
-        <w:t>-‘</w:t>
-      </w:r>
-      <w:proofErr w:type="gramEnd"/>
-      <w:r>
-        <w:t>E’ were on “</w:t>
+        <w:t>The questions on next steps, ‘A’-‘E’ were on “</w:t>
       </w:r>
       <w:r>
         <w:rPr>
@@ -1234,7 +1190,7 @@
         <w:rPr>
           <w:u w:val="single"/>
         </w:rPr>
-        <w:t>Brainstorming</w:t>
+        <w:t>Thesis Explore</w:t>
       </w:r>
     </w:p>
     <w:p>
@@ -1244,54 +1200,117 @@
         <w:adjustRightInd w:val="0"/>
         <w:spacing w:after="0" w:line="240" w:lineRule="auto"/>
       </w:pPr>
-    </w:p>
-    <w:p>
-      <w:pPr>
-        <w:pStyle w:val="ListParagraph"/>
-        <w:numPr>
-          <w:ilvl w:val="0"/>
-          <w:numId w:val="10"/>
-        </w:numPr>
+      <w:r>
+        <w:tab/>
+        <w:t>I am fresh out the door, ready to engage and to learn – boy this stuff looks exciting!</w:t>
+      </w:r>
+    </w:p>
+    <w:p>
+      <w:pPr>
         <w:autoSpaceDE w:val="0"/>
         <w:autoSpaceDN w:val="0"/>
         <w:adjustRightInd w:val="0"/>
         <w:spacing w:after="0" w:line="240" w:lineRule="auto"/>
       </w:pPr>
       <w:r>
-        <w:t>I see distinct, high-returns from preparing you for success right now, you have much potential &amp; skill</w:t>
-      </w:r>
-    </w:p>
-    <w:p>
-      <w:pPr>
-        <w:pStyle w:val="ListParagraph"/>
+        <w:tab/>
+      </w:r>
+    </w:p>
+    <w:p>
+      <w:pPr>
         <w:autoSpaceDE w:val="0"/>
         <w:autoSpaceDN w:val="0"/>
         <w:adjustRightInd w:val="0"/>
         <w:spacing w:after="0" w:line="240" w:lineRule="auto"/>
-      </w:pPr>
-    </w:p>
-    <w:p>
-      <w:pPr>
-        <w:pStyle w:val="ListParagraph"/>
-        <w:numPr>
-          <w:ilvl w:val="0"/>
-          <w:numId w:val="10"/>
-        </w:numPr>
+        <w:ind w:left="720"/>
+      </w:pPr>
+      <w:r>
+        <w:t xml:space="preserve">This will take preparation, </w:t>
+      </w:r>
+      <w:r>
+        <w:t xml:space="preserve">the waters ahead - </w:t>
+      </w:r>
+      <w:r>
+        <w:t>patience and focus, I will get there to a stable income and happy lifestyle but this will take practice, establishing consistency and discipline become principal for me now</w:t>
+      </w:r>
+    </w:p>
+    <w:p>
+      <w:pPr>
         <w:autoSpaceDE w:val="0"/>
         <w:autoSpaceDN w:val="0"/>
         <w:adjustRightInd w:val="0"/>
         <w:spacing w:after="0" w:line="240" w:lineRule="auto"/>
-      </w:pPr>
-      <w:r>
-        <w:t xml:space="preserve">I would like to form this content to a </w:t>
-      </w:r>
-      <w:proofErr w:type="gramStart"/>
-      <w:r>
-        <w:t>1-2 page</w:t>
-      </w:r>
-      <w:proofErr w:type="gramEnd"/>
-      <w:r>
-        <w:t xml:space="preserve"> summary sheet with counselor to discuss further</w:t>
+        <w:rPr>
+          <w:u w:val="single"/>
+        </w:rPr>
+      </w:pPr>
+    </w:p>
+    <w:p>
+      <w:pPr>
+        <w:autoSpaceDE w:val="0"/>
+        <w:autoSpaceDN w:val="0"/>
+        <w:adjustRightInd w:val="0"/>
+        <w:spacing w:after="0" w:line="240" w:lineRule="auto"/>
+        <w:rPr>
+          <w:u w:val="single"/>
+        </w:rPr>
+      </w:pPr>
+      <w:r>
+        <w:rPr>
+          <w:u w:val="single"/>
+        </w:rPr>
+        <w:t>Brainstorming</w:t>
+      </w:r>
+    </w:p>
+    <w:p>
+      <w:pPr>
+        <w:autoSpaceDE w:val="0"/>
+        <w:autoSpaceDN w:val="0"/>
+        <w:adjustRightInd w:val="0"/>
+        <w:spacing w:after="0" w:line="240" w:lineRule="auto"/>
+      </w:pPr>
+      <w:bookmarkStart w:id="0" w:name="_GoBack"/>
+      <w:bookmarkEnd w:id="0"/>
+    </w:p>
+    <w:p>
+      <w:pPr>
+        <w:pStyle w:val="ListParagraph"/>
+        <w:numPr>
+          <w:ilvl w:val="0"/>
+          <w:numId w:val="10"/>
+        </w:numPr>
+        <w:autoSpaceDE w:val="0"/>
+        <w:autoSpaceDN w:val="0"/>
+        <w:adjustRightInd w:val="0"/>
+        <w:spacing w:after="0" w:line="240" w:lineRule="auto"/>
+      </w:pPr>
+      <w:r>
+        <w:t>I see distinct, high-returns from preparing you for success right now, you have much potential &amp; skill</w:t>
+      </w:r>
+    </w:p>
+    <w:p>
+      <w:pPr>
+        <w:pStyle w:val="ListParagraph"/>
+        <w:autoSpaceDE w:val="0"/>
+        <w:autoSpaceDN w:val="0"/>
+        <w:adjustRightInd w:val="0"/>
+        <w:spacing w:after="0" w:line="240" w:lineRule="auto"/>
+      </w:pPr>
+    </w:p>
+    <w:p>
+      <w:pPr>
+        <w:pStyle w:val="ListParagraph"/>
+        <w:numPr>
+          <w:ilvl w:val="0"/>
+          <w:numId w:val="10"/>
+        </w:numPr>
+        <w:autoSpaceDE w:val="0"/>
+        <w:autoSpaceDN w:val="0"/>
+        <w:adjustRightInd w:val="0"/>
+        <w:spacing w:after="0" w:line="240" w:lineRule="auto"/>
+      </w:pPr>
+      <w:r>
+        <w:t>I would like to form this content to a 1-2 page summary sheet with counselor to discuss further</w:t>
       </w:r>
     </w:p>
     <w:p>
@@ -1327,7 +1346,7 @@
 </file>
 
 <file path=word/endnotes.xml><?xml version="1.0" encoding="utf-8"?>
-<w:endnotes xmlns:wpc="http://schemas.microsoft.com/office/word/2010/wordprocessingCanvas" xmlns:cx="http://schemas.microsoft.com/office/drawing/2014/chartex" xmlns:cx1="http://schemas.microsoft.com/office/drawing/2015/9/8/chartex" xmlns:cx2="http://schemas.microsoft.com/office/drawing/2015/10/21/chartex" xmlns:cx3="http://schemas.microsoft.com/office/drawing/2016/5/9/chartex" xmlns:cx4="http://schemas.microsoft.com/office/drawing/2016/5/10/chartex" xmlns:cx5="http://schemas.microsoft.com/office/drawing/2016/5/11/chartex" xmlns:cx6="http://schemas.microsoft.com/office/drawing/2016/5/12/chartex" xmlns:cx7="http://schemas.microsoft.com/office/drawing/2016/5/13/chartex" xmlns:cx8="http://schemas.microsoft.com/office/drawing/2016/5/14/chartex" xmlns:mc="http://schemas.openxmlformats.org/markup-compatibility/2006" xmlns:aink="http://schemas.microsoft.com/office/drawing/2016/ink" xmlns:am3d="http://schemas.microsoft.com/office/drawing/2017/model3d" xmlns:o="urn:schemas-microsoft-com:office:office" xmlns:r="http://schemas.openxmlformats.org/officeDocument/2006/relationships" xmlns:m="http://schemas.openxmlformats.org/officeDocument/2006/math" xmlns:v="urn:schemas-microsoft-com:vml" xmlns:wp14="http://schemas.microsoft.com/office/word/2010/wordprocessingDrawing" xmlns:wp="http://schemas.openxmlformats.org/drawingml/2006/wordprocessingDrawing" xmlns:w10="urn:schemas-microsoft-com:office:word" xmlns:w="http://schemas.openxmlformats.org/wordprocessingml/2006/main" xmlns:w14="http://schemas.microsoft.com/office/word/2010/wordml" xmlns:w15="http://schemas.microsoft.com/office/word/2012/wordml" xmlns:w16cex="http://schemas.microsoft.com/office/word/2018/wordml/cex" xmlns:w16cid="http://schemas.microsoft.com/office/word/2016/wordml/cid" xmlns:w16="http://schemas.microsoft.com/office/word/2018/wordml" xmlns:w16se="http://schemas.microsoft.com/office/word/2015/wordml/symex" xmlns:wpg="http://schemas.microsoft.com/office/word/2010/wordprocessingGroup" xmlns:wpi="http://schemas.microsoft.com/office/word/2010/wordprocessingInk" xmlns:wne="http://schemas.microsoft.com/office/word/2006/wordml" xmlns:wps="http://schemas.microsoft.com/office/word/2010/wordprocessingShape" mc:Ignorable="w14 w15 w16se w16cid w16 w16cex wp14">
+<w:endnotes xmlns:wpc="http://schemas.microsoft.com/office/word/2010/wordprocessingCanvas" xmlns:mc="http://schemas.openxmlformats.org/markup-compatibility/2006" xmlns:o="urn:schemas-microsoft-com:office:office" xmlns:r="http://schemas.openxmlformats.org/officeDocument/2006/relationships" xmlns:m="http://schemas.openxmlformats.org/officeDocument/2006/math" xmlns:v="urn:schemas-microsoft-com:vml" xmlns:wp14="http://schemas.microsoft.com/office/word/2010/wordprocessingDrawing" xmlns:wp="http://schemas.openxmlformats.org/drawingml/2006/wordprocessingDrawing" xmlns:w10="urn:schemas-microsoft-com:office:word" xmlns:w="http://schemas.openxmlformats.org/wordprocessingml/2006/main" xmlns:w14="http://schemas.microsoft.com/office/word/2010/wordml" xmlns:w15="http://schemas.microsoft.com/office/word/2012/wordml" xmlns:wpg="http://schemas.microsoft.com/office/word/2010/wordprocessingGroup" xmlns:wpi="http://schemas.microsoft.com/office/word/2010/wordprocessingInk" xmlns:wne="http://schemas.microsoft.com/office/word/2006/wordml" xmlns:wps="http://schemas.microsoft.com/office/word/2010/wordprocessingShape" mc:Ignorable="w14 w15 wp14">
   <w:endnote w:type="separator" w:id="-1">
     <w:p>
       <w:pPr>
@@ -1352,7 +1371,7 @@
 </file>
 
 <file path=word/footer1.xml><?xml version="1.0" encoding="utf-8"?>
-<w:ftr xmlns:wpc="http://schemas.microsoft.com/office/word/2010/wordprocessingCanvas" xmlns:cx="http://schemas.microsoft.com/office/drawing/2014/chartex" xmlns:cx1="http://schemas.microsoft.com/office/drawing/2015/9/8/chartex" xmlns:cx2="http://schemas.microsoft.com/office/drawing/2015/10/21/chartex" xmlns:cx3="http://schemas.microsoft.com/office/drawing/2016/5/9/chartex" xmlns:cx4="http://schemas.microsoft.com/office/drawing/2016/5/10/chartex" xmlns:cx5="http://schemas.microsoft.com/office/drawing/2016/5/11/chartex" xmlns:cx6="http://schemas.microsoft.com/office/drawing/2016/5/12/chartex" xmlns:cx7="http://schemas.microsoft.com/office/drawing/2016/5/13/chartex" xmlns:cx8="http://schemas.microsoft.com/office/drawing/2016/5/14/chartex" xmlns:mc="http://schemas.openxmlformats.org/markup-compatibility/2006" xmlns:aink="http://schemas.microsoft.com/office/drawing/2016/ink" xmlns:am3d="http://schemas.microsoft.com/office/drawing/2017/model3d" xmlns:o="urn:schemas-microsoft-com:office:office" xmlns:r="http://schemas.openxmlformats.org/officeDocument/2006/relationships" xmlns:m="http://schemas.openxmlformats.org/officeDocument/2006/math" xmlns:v="urn:schemas-microsoft-com:vml" xmlns:wp14="http://schemas.microsoft.com/office/word/2010/wordprocessingDrawing" xmlns:wp="http://schemas.openxmlformats.org/drawingml/2006/wordprocessingDrawing" xmlns:w10="urn:schemas-microsoft-com:office:word" xmlns:w="http://schemas.openxmlformats.org/wordprocessingml/2006/main" xmlns:w14="http://schemas.microsoft.com/office/word/2010/wordml" xmlns:w15="http://schemas.microsoft.com/office/word/2012/wordml" xmlns:w16cex="http://schemas.microsoft.com/office/word/2018/wordml/cex" xmlns:w16cid="http://schemas.microsoft.com/office/word/2016/wordml/cid" xmlns:w16="http://schemas.microsoft.com/office/word/2018/wordml" xmlns:w16se="http://schemas.microsoft.com/office/word/2015/wordml/symex" xmlns:wpg="http://schemas.microsoft.com/office/word/2010/wordprocessingGroup" xmlns:wpi="http://schemas.microsoft.com/office/word/2010/wordprocessingInk" xmlns:wne="http://schemas.microsoft.com/office/word/2006/wordml" xmlns:wps="http://schemas.microsoft.com/office/word/2010/wordprocessingShape" mc:Ignorable="w14 w15 w16se w16cid w16 w16cex wp14">
+<w:ftr xmlns:wpc="http://schemas.microsoft.com/office/word/2010/wordprocessingCanvas" xmlns:mc="http://schemas.openxmlformats.org/markup-compatibility/2006" xmlns:o="urn:schemas-microsoft-com:office:office" xmlns:r="http://schemas.openxmlformats.org/officeDocument/2006/relationships" xmlns:m="http://schemas.openxmlformats.org/officeDocument/2006/math" xmlns:v="urn:schemas-microsoft-com:vml" xmlns:wp14="http://schemas.microsoft.com/office/word/2010/wordprocessingDrawing" xmlns:wp="http://schemas.openxmlformats.org/drawingml/2006/wordprocessingDrawing" xmlns:w10="urn:schemas-microsoft-com:office:word" xmlns:w="http://schemas.openxmlformats.org/wordprocessingml/2006/main" xmlns:w14="http://schemas.microsoft.com/office/word/2010/wordml" xmlns:w15="http://schemas.microsoft.com/office/word/2012/wordml" xmlns:wpg="http://schemas.microsoft.com/office/word/2010/wordprocessingGroup" xmlns:wpi="http://schemas.microsoft.com/office/word/2010/wordprocessingInk" xmlns:wne="http://schemas.microsoft.com/office/word/2006/wordml" xmlns:wps="http://schemas.microsoft.com/office/word/2010/wordprocessingShape" mc:Ignorable="w14 w15 wp14">
   <w:p>
     <w:pPr>
       <w:pStyle w:val="Footer"/>
@@ -1379,7 +1398,7 @@
       <w:rPr>
         <w:noProof/>
       </w:rPr>
-      <w:t>1</w:t>
+      <w:t>3</w:t>
     </w:r>
     <w:r>
       <w:fldChar w:fldCharType="end"/>
@@ -1387,27 +1406,14 @@
     <w:r>
       <w:t xml:space="preserve"> of </w:t>
     </w:r>
-    <w:r>
-      <w:fldChar w:fldCharType="begin"/>
-    </w:r>
-    <w:r>
-      <w:instrText xml:space="preserve"> NUMPAGES   \* MERGEFORMAT </w:instrText>
-    </w:r>
-    <w:r>
-      <w:fldChar w:fldCharType="separate"/>
-    </w:r>
-    <w:r>
-      <w:rPr>
-        <w:noProof/>
-      </w:rPr>
-      <w:t>3</w:t>
-    </w:r>
-    <w:r>
-      <w:rPr>
-        <w:noProof/>
-      </w:rPr>
-      <w:fldChar w:fldCharType="end"/>
-    </w:r>
+    <w:fldSimple w:instr=" NUMPAGES   \* MERGEFORMAT ">
+      <w:r>
+        <w:rPr>
+          <w:noProof/>
+        </w:rPr>
+        <w:t>4</w:t>
+      </w:r>
+    </w:fldSimple>
     <w:r>
       <w:ptab w:relativeTo="margin" w:alignment="right" w:leader="none"/>
     </w:r>
@@ -1427,7 +1433,7 @@
       <w:rPr>
         <w:noProof/>
       </w:rPr>
-      <w:t>10/13/20</w:t>
+      <w:t>10/14/20</w:t>
     </w:r>
     <w:r>
       <w:fldChar w:fldCharType="end"/>
@@ -1440,7 +1446,7 @@
 </file>
 
 <file path=word/footnotes.xml><?xml version="1.0" encoding="utf-8"?>
-<w:footnotes xmlns:wpc="http://schemas.microsoft.com/office/word/2010/wordprocessingCanvas" xmlns:cx="http://schemas.microsoft.com/office/drawing/2014/chartex" xmlns:cx1="http://schemas.microsoft.com/office/drawing/2015/9/8/chartex" xmlns:cx2="http://schemas.microsoft.com/office/drawing/2015/10/21/chartex" xmlns:cx3="http://schemas.microsoft.com/office/drawing/2016/5/9/chartex" xmlns:cx4="http://schemas.microsoft.com/office/drawing/2016/5/10/chartex" xmlns:cx5="http://schemas.microsoft.com/office/drawing/2016/5/11/chartex" xmlns:cx6="http://schemas.microsoft.com/office/drawing/2016/5/12/chartex" xmlns:cx7="http://schemas.microsoft.com/office/drawing/2016/5/13/chartex" xmlns:cx8="http://schemas.microsoft.com/office/drawing/2016/5/14/chartex" xmlns:mc="http://schemas.openxmlformats.org/markup-compatibility/2006" xmlns:aink="http://schemas.microsoft.com/office/drawing/2016/ink" xmlns:am3d="http://schemas.microsoft.com/office/drawing/2017/model3d" xmlns:o="urn:schemas-microsoft-com:office:office" xmlns:r="http://schemas.openxmlformats.org/officeDocument/2006/relationships" xmlns:m="http://schemas.openxmlformats.org/officeDocument/2006/math" xmlns:v="urn:schemas-microsoft-com:vml" xmlns:wp14="http://schemas.microsoft.com/office/word/2010/wordprocessingDrawing" xmlns:wp="http://schemas.openxmlformats.org/drawingml/2006/wordprocessingDrawing" xmlns:w10="urn:schemas-microsoft-com:office:word" xmlns:w="http://schemas.openxmlformats.org/wordprocessingml/2006/main" xmlns:w14="http://schemas.microsoft.com/office/word/2010/wordml" xmlns:w15="http://schemas.microsoft.com/office/word/2012/wordml" xmlns:w16cex="http://schemas.microsoft.com/office/word/2018/wordml/cex" xmlns:w16cid="http://schemas.microsoft.com/office/word/2016/wordml/cid" xmlns:w16="http://schemas.microsoft.com/office/word/2018/wordml" xmlns:w16se="http://schemas.microsoft.com/office/word/2015/wordml/symex" xmlns:wpg="http://schemas.microsoft.com/office/word/2010/wordprocessingGroup" xmlns:wpi="http://schemas.microsoft.com/office/word/2010/wordprocessingInk" xmlns:wne="http://schemas.microsoft.com/office/word/2006/wordml" xmlns:wps="http://schemas.microsoft.com/office/word/2010/wordprocessingShape" mc:Ignorable="w14 w15 w16se w16cid w16 w16cex wp14">
+<w:footnotes xmlns:wpc="http://schemas.microsoft.com/office/word/2010/wordprocessingCanvas" xmlns:mc="http://schemas.openxmlformats.org/markup-compatibility/2006" xmlns:o="urn:schemas-microsoft-com:office:office" xmlns:r="http://schemas.openxmlformats.org/officeDocument/2006/relationships" xmlns:m="http://schemas.openxmlformats.org/officeDocument/2006/math" xmlns:v="urn:schemas-microsoft-com:vml" xmlns:wp14="http://schemas.microsoft.com/office/word/2010/wordprocessingDrawing" xmlns:wp="http://schemas.openxmlformats.org/drawingml/2006/wordprocessingDrawing" xmlns:w10="urn:schemas-microsoft-com:office:word" xmlns:w="http://schemas.openxmlformats.org/wordprocessingml/2006/main" xmlns:w14="http://schemas.microsoft.com/office/word/2010/wordml" xmlns:w15="http://schemas.microsoft.com/office/word/2012/wordml" xmlns:wpg="http://schemas.microsoft.com/office/word/2010/wordprocessingGroup" xmlns:wpi="http://schemas.microsoft.com/office/word/2010/wordprocessingInk" xmlns:wne="http://schemas.microsoft.com/office/word/2006/wordml" xmlns:wps="http://schemas.microsoft.com/office/word/2010/wordprocessingShape" mc:Ignorable="w14 w15 wp14">
   <w:footnote w:type="separator" w:id="-1">
     <w:p>
       <w:pPr>
@@ -1465,7 +1471,7 @@
 </file>
 
 <file path=word/numbering.xml><?xml version="1.0" encoding="utf-8"?>
-<w:numbering xmlns:wpc="http://schemas.microsoft.com/office/word/2010/wordprocessingCanvas" xmlns:cx="http://schemas.microsoft.com/office/drawing/2014/chartex" xmlns:cx1="http://schemas.microsoft.com/office/drawing/2015/9/8/chartex" xmlns:cx2="http://schemas.microsoft.com/office/drawing/2015/10/21/chartex" xmlns:cx3="http://schemas.microsoft.com/office/drawing/2016/5/9/chartex" xmlns:cx4="http://schemas.microsoft.com/office/drawing/2016/5/10/chartex" xmlns:cx5="http://schemas.microsoft.com/office/drawing/2016/5/11/chartex" xmlns:cx6="http://schemas.microsoft.com/office/drawing/2016/5/12/chartex" xmlns:cx7="http://schemas.microsoft.com/office/drawing/2016/5/13/chartex" xmlns:cx8="http://schemas.microsoft.com/office/drawing/2016/5/14/chartex" xmlns:mc="http://schemas.openxmlformats.org/markup-compatibility/2006" xmlns:aink="http://schemas.microsoft.com/office/drawing/2016/ink" xmlns:am3d="http://schemas.microsoft.com/office/drawing/2017/model3d" xmlns:o="urn:schemas-microsoft-com:office:office" xmlns:r="http://schemas.openxmlformats.org/officeDocument/2006/relationships" xmlns:m="http://schemas.openxmlformats.org/officeDocument/2006/math" xmlns:v="urn:schemas-microsoft-com:vml" xmlns:wp14="http://schemas.microsoft.com/office/word/2010/wordprocessingDrawing" xmlns:wp="http://schemas.openxmlformats.org/drawingml/2006/wordprocessingDrawing" xmlns:w10="urn:schemas-microsoft-com:office:word" xmlns:w="http://schemas.openxmlformats.org/wordprocessingml/2006/main" xmlns:w14="http://schemas.microsoft.com/office/word/2010/wordml" xmlns:w15="http://schemas.microsoft.com/office/word/2012/wordml" xmlns:w16cex="http://schemas.microsoft.com/office/word/2018/wordml/cex" xmlns:w16cid="http://schemas.microsoft.com/office/word/2016/wordml/cid" xmlns:w16="http://schemas.microsoft.com/office/word/2018/wordml" xmlns:w16se="http://schemas.microsoft.com/office/word/2015/wordml/symex" xmlns:wpg="http://schemas.microsoft.com/office/word/2010/wordprocessingGroup" xmlns:wpi="http://schemas.microsoft.com/office/word/2010/wordprocessingInk" xmlns:wne="http://schemas.microsoft.com/office/word/2006/wordml" xmlns:wps="http://schemas.microsoft.com/office/word/2010/wordprocessingShape" mc:Ignorable="w14 w15 w16se w16cid w16 w16cex wp14">
+<w:numbering xmlns:wpc="http://schemas.microsoft.com/office/word/2010/wordprocessingCanvas" xmlns:mc="http://schemas.openxmlformats.org/markup-compatibility/2006" xmlns:o="urn:schemas-microsoft-com:office:office" xmlns:r="http://schemas.openxmlformats.org/officeDocument/2006/relationships" xmlns:m="http://schemas.openxmlformats.org/officeDocument/2006/math" xmlns:v="urn:schemas-microsoft-com:vml" xmlns:wp14="http://schemas.microsoft.com/office/word/2010/wordprocessingDrawing" xmlns:wp="http://schemas.openxmlformats.org/drawingml/2006/wordprocessingDrawing" xmlns:w10="urn:schemas-microsoft-com:office:word" xmlns:w="http://schemas.openxmlformats.org/wordprocessingml/2006/main" xmlns:w14="http://schemas.microsoft.com/office/word/2010/wordml" xmlns:w15="http://schemas.microsoft.com/office/word/2012/wordml" xmlns:wpg="http://schemas.microsoft.com/office/word/2010/wordprocessingGroup" xmlns:wpi="http://schemas.microsoft.com/office/word/2010/wordprocessingInk" xmlns:wne="http://schemas.microsoft.com/office/word/2006/wordml" xmlns:wps="http://schemas.microsoft.com/office/word/2010/wordprocessingShape" mc:Ignorable="w14 w15 wp14">
   <w:abstractNum w:abstractNumId="0" w15:restartNumberingAfterBreak="0">
     <w:nsid w:val="06C743BB"/>
     <w:multiLevelType w:val="hybridMultilevel"/>
@@ -2671,7 +2677,7 @@
 </file>
 
 <file path=word/styles.xml><?xml version="1.0" encoding="utf-8"?>
-<w:styles xmlns:mc="http://schemas.openxmlformats.org/markup-compatibility/2006" xmlns:r="http://schemas.openxmlformats.org/officeDocument/2006/relationships" xmlns:w="http://schemas.openxmlformats.org/wordprocessingml/2006/main" xmlns:w14="http://schemas.microsoft.com/office/word/2010/wordml" xmlns:w15="http://schemas.microsoft.com/office/word/2012/wordml" xmlns:w16cex="http://schemas.microsoft.com/office/word/2018/wordml/cex" xmlns:w16cid="http://schemas.microsoft.com/office/word/2016/wordml/cid" xmlns:w16="http://schemas.microsoft.com/office/word/2018/wordml" xmlns:w16se="http://schemas.microsoft.com/office/word/2015/wordml/symex" mc:Ignorable="w14 w15 w16se w16cid w16 w16cex">
+<w:styles xmlns:mc="http://schemas.openxmlformats.org/markup-compatibility/2006" xmlns:r="http://schemas.openxmlformats.org/officeDocument/2006/relationships" xmlns:w="http://schemas.openxmlformats.org/wordprocessingml/2006/main" xmlns:w14="http://schemas.microsoft.com/office/word/2010/wordml" xmlns:w15="http://schemas.microsoft.com/office/word/2012/wordml" mc:Ignorable="w14 w15">
   <w:docDefaults>
     <w:rPrDefault>
       <w:rPr>
@@ -2687,7 +2693,7 @@
       </w:pPr>
     </w:pPrDefault>
   </w:docDefaults>
-  <w:latentStyles w:defLockedState="0" w:defUIPriority="99" w:defSemiHidden="0" w:defUnhideWhenUsed="0" w:defQFormat="0" w:count="376">
+  <w:latentStyles w:defLockedState="0" w:defUIPriority="99" w:defSemiHidden="0" w:defUnhideWhenUsed="0" w:defQFormat="0" w:count="371">
     <w:lsdException w:name="Normal" w:uiPriority="0" w:qFormat="1"/>
     <w:lsdException w:name="heading 1" w:uiPriority="9" w:qFormat="1"/>
     <w:lsdException w:name="heading 2" w:semiHidden="1" w:uiPriority="9" w:unhideWhenUsed="1" w:qFormat="1"/>
@@ -3059,11 +3065,6 @@
     <w:lsdException w:name="List Table 5 Dark Accent 6" w:uiPriority="50"/>
     <w:lsdException w:name="List Table 6 Colorful Accent 6" w:uiPriority="51"/>
     <w:lsdException w:name="List Table 7 Colorful Accent 6" w:uiPriority="52"/>
-    <w:lsdException w:name="Mention" w:semiHidden="1" w:unhideWhenUsed="1"/>
-    <w:lsdException w:name="Smart Hyperlink" w:semiHidden="1" w:unhideWhenUsed="1"/>
-    <w:lsdException w:name="Hashtag" w:semiHidden="1" w:unhideWhenUsed="1"/>
-    <w:lsdException w:name="Unresolved Mention" w:semiHidden="1" w:unhideWhenUsed="1"/>
-    <w:lsdException w:name="Smart Link" w:semiHidden="1" w:unhideWhenUsed="1"/>
   </w:latentStyles>
   <w:style w:type="paragraph" w:default="1" w:styleId="Normal">
     <w:name w:val="Normal"/>
@@ -3196,7 +3197,7 @@
       <w:u w:val="single"/>
     </w:rPr>
   </w:style>
-  <w:style w:type="character" w:styleId="UnresolvedMention">
+  <w:style w:type="character" w:customStyle="1" w:styleId="UnresolvedMention">
     <w:name w:val="Unresolved Mention"/>
     <w:basedOn w:val="DefaultParagraphFont"/>
     <w:uiPriority w:val="99"/>

</xml_diff>